<commit_message>
Generated docs fully populate with validated form data based for PDs and private attorneys
</commit_message>
<xml_diff>
--- a/bench_warrant_paperwork_private_attorney.docx
+++ b/bench_warrant_paperwork_private_attorney.docx
@@ -145,7 +145,10 @@
         </w:tabs>
       </w:pPr>
       <w:r>
-        <w:t xml:space="preserve">FACSIMILE: </w:t>
+        <w:t>E-MAIL</w:t>
+      </w:r>
+      <w:r>
+        <w:t xml:space="preserve">: </w:t>
       </w:r>
       <w:r>
         <w:tab/>
@@ -421,13 +424,8 @@
         <w:jc w:val="both"/>
       </w:pPr>
       <w:r>
-        <w:t xml:space="preserve">EX PARTE MOTION TO RECALL BENCH WARRANT, WAIVE POSTING OF BAIL, AND RESET CASE FOR </w:t>
-      </w:r>
-      <w:proofErr w:type="gramStart"/>
-      <w:r>
-        <w:t>HEARING;</w:t>
-      </w:r>
-      <w:proofErr w:type="gramEnd"/>
+        <w:t>EX PARTE MOTION TO RECALL BENCH WARRANT, WAIVE POSTING OF BAIL, AND RESET CASE FOR HEARING;</w:t>
+      </w:r>
     </w:p>
     <w:p>
       <w:pPr>
@@ -629,7 +627,19 @@
         <w:jc w:val="both"/>
       </w:pPr>
       <w:r>
-        <w:t>The district court ordered a bench warrant in the amount of $</w:t>
+        <w:t xml:space="preserve">The </w:t>
+      </w:r>
+      <w:r>
+        <w:t>D</w:t>
+      </w:r>
+      <w:r>
+        <w:t xml:space="preserve">istrict </w:t>
+      </w:r>
+      <w:r>
+        <w:t>C</w:t>
+      </w:r>
+      <w:r>
+        <w:t>ourt ordered a bench warrant in the amount of $</w:t>
       </w:r>
       <w:r>
         <w:rPr>
@@ -722,7 +732,7 @@
         <w:rPr>
           <w:lang w:val="el-GR"/>
         </w:rPr>
-        <w:t>Χ</w:t>
+        <w:t>χ</w:t>
       </w:r>
       <w:r>
         <w:t>, Hawaiʻi,</w:t>
@@ -764,22 +774,35 @@
     <w:p>
       <w:pPr>
         <w:pStyle w:val="CloseandSign"/>
-      </w:pPr>
-      <w:r>
+        <w:rPr>
+          <w:lang w:val="en-US"/>
+        </w:rPr>
+      </w:pPr>
+      <w:r>
+        <w:rPr>
+          <w:lang w:val="en-US"/>
+        </w:rPr>
         <w:br/>
       </w:r>
     </w:p>
     <w:p>
       <w:pPr>
         <w:pStyle w:val="CloseandSign"/>
+        <w:rPr>
+          <w:lang w:val="en-US"/>
+        </w:rPr>
       </w:pPr>
       <w:r>
         <w:rPr>
           <w:u w:val="single"/>
+          <w:lang w:val="en-US"/>
         </w:rPr>
         <w:tab/>
       </w:r>
       <w:r>
+        <w:rPr>
+          <w:lang w:val="en-US"/>
+        </w:rPr>
         <w:br/>
       </w:r>
       <w:r>
@@ -789,8 +812,14 @@
     <w:p>
       <w:pPr>
         <w:pStyle w:val="CloseandSign"/>
-      </w:pPr>
-      <w:r>
+        <w:rPr>
+          <w:lang w:val="en-US"/>
+        </w:rPr>
+      </w:pPr>
+      <w:r>
+        <w:rPr>
+          <w:lang w:val="en-US"/>
+        </w:rPr>
         <w:t>ATTORNEY FOR THE DEFENDANT</w:t>
       </w:r>
     </w:p>
@@ -874,11 +903,7 @@
         <w:tab/>
       </w:r>
       <w:r>
-        <w:t xml:space="preserve">, 2024 </w:t>
-      </w:r>
-      <w:proofErr w:type="gramStart"/>
-      <w:r>
-        <w:t xml:space="preserve">at </w:t>
+        <w:t xml:space="preserve">, 2024 at </w:t>
       </w:r>
       <w:r>
         <w:rPr>
@@ -887,11 +912,7 @@
         <w:tab/>
       </w:r>
       <w:r>
-        <w:t>:</w:t>
-      </w:r>
-      <w:proofErr w:type="gramEnd"/>
-      <w:r>
-        <w:t xml:space="preserve">30 </w:t>
+        <w:t xml:space="preserve">:30 </w:t>
       </w:r>
       <w:r>
         <w:rPr>
@@ -970,15 +991,7 @@
               <w:spacing w:line="360" w:lineRule="auto"/>
             </w:pPr>
             <w:r>
-              <w:t xml:space="preserve">Honolulu District Court, Kauikeaouli Hale, 1111 </w:t>
-            </w:r>
-            <w:proofErr w:type="spellStart"/>
-            <w:r>
-              <w:t>Alakea</w:t>
-            </w:r>
-            <w:proofErr w:type="spellEnd"/>
-            <w:r>
-              <w:t xml:space="preserve"> Street, Honolulu, Hawaii 96813</w:t>
+              <w:t>Honolulu District Court, Kauikeaouli Hale, 1111 Alakea Street, Honolulu, Hawaii 96813</w:t>
             </w:r>
           </w:p>
         </w:tc>
@@ -1173,15 +1186,7 @@
         <w:t>IT IS ALSO ORDERED</w:t>
       </w:r>
       <w:r>
-        <w:t xml:space="preserve"> that the posting of bail is </w:t>
-      </w:r>
-      <w:proofErr w:type="gramStart"/>
-      <w:r>
-        <w:t>waived</w:t>
-      </w:r>
-      <w:proofErr w:type="gramEnd"/>
-      <w:r>
-        <w:t xml:space="preserve"> and </w:t>
+        <w:t xml:space="preserve"> that the posting of bail is waived and </w:t>
       </w:r>
       <w:r>
         <w:t xml:space="preserve">that </w:t>

</xml_diff>

<commit_message>
Generate Docs button correctly revalidates and docx template fixed
</commit_message>
<xml_diff>
--- a/bench_warrant_paperwork_private_attorney.docx
+++ b/bench_warrant_paperwork_private_attorney.docx
@@ -195,7 +195,13 @@
         <w:rPr>
           <w:szCs w:val="24"/>
         </w:rPr>
-        <w:t xml:space="preserve">ϝ </w:t>
+        <w:t>Ϝ</w:t>
+      </w:r>
+      <w:r>
+        <w:rPr>
+          <w:szCs w:val="24"/>
+        </w:rPr>
+        <w:t xml:space="preserve"> </w:t>
       </w:r>
       <w:r>
         <w:rPr>
@@ -424,8 +430,13 @@
         <w:jc w:val="both"/>
       </w:pPr>
       <w:r>
-        <w:t>EX PARTE MOTION TO RECALL BENCH WARRANT, WAIVE POSTING OF BAIL, AND RESET CASE FOR HEARING;</w:t>
-      </w:r>
+        <w:t xml:space="preserve">EX PARTE MOTION TO RECALL BENCH WARRANT, WAIVE POSTING OF BAIL, AND RESET CASE FOR </w:t>
+      </w:r>
+      <w:proofErr w:type="gramStart"/>
+      <w:r>
+        <w:t>HEARING;</w:t>
+      </w:r>
+      <w:proofErr w:type="gramEnd"/>
     </w:p>
     <w:p>
       <w:pPr>
@@ -903,7 +914,11 @@
         <w:tab/>
       </w:r>
       <w:r>
-        <w:t xml:space="preserve">, 2024 at </w:t>
+        <w:t xml:space="preserve">, 2024 </w:t>
+      </w:r>
+      <w:proofErr w:type="gramStart"/>
+      <w:r>
+        <w:t xml:space="preserve">at </w:t>
       </w:r>
       <w:r>
         <w:rPr>
@@ -912,7 +927,11 @@
         <w:tab/>
       </w:r>
       <w:r>
-        <w:t xml:space="preserve">:30 </w:t>
+        <w:t>:</w:t>
+      </w:r>
+      <w:proofErr w:type="gramEnd"/>
+      <w:r>
+        <w:t xml:space="preserve">30 </w:t>
       </w:r>
       <w:r>
         <w:rPr>
@@ -991,7 +1010,15 @@
               <w:spacing w:line="360" w:lineRule="auto"/>
             </w:pPr>
             <w:r>
-              <w:t>Honolulu District Court, Kauikeaouli Hale, 1111 Alakea Street, Honolulu, Hawaii 96813</w:t>
+              <w:t xml:space="preserve">Honolulu District Court, Kauikeaouli Hale, 1111 </w:t>
+            </w:r>
+            <w:proofErr w:type="spellStart"/>
+            <w:r>
+              <w:t>Alakea</w:t>
+            </w:r>
+            <w:proofErr w:type="spellEnd"/>
+            <w:r>
+              <w:t xml:space="preserve"> Street, Honolulu, Hawaii 96813</w:t>
             </w:r>
           </w:p>
         </w:tc>
@@ -1186,7 +1213,15 @@
         <w:t>IT IS ALSO ORDERED</w:t>
       </w:r>
       <w:r>
-        <w:t xml:space="preserve"> that the posting of bail is waived and </w:t>
+        <w:t xml:space="preserve"> that the posting of bail is </w:t>
+      </w:r>
+      <w:proofErr w:type="gramStart"/>
+      <w:r>
+        <w:t>waived</w:t>
+      </w:r>
+      <w:proofErr w:type="gramEnd"/>
+      <w:r>
+        <w:t xml:space="preserve"> and </w:t>
       </w:r>
       <w:r>
         <w:t xml:space="preserve">that </w:t>

</xml_diff>

<commit_message>
Fixed year and added caption in Order
</commit_message>
<xml_diff>
--- a/bench_warrant_paperwork_private_attorney.docx
+++ b/bench_warrant_paperwork_private_attorney.docx
@@ -1,6 +1,6 @@
 
 <file path=word/document.xml><?xml version="1.0" encoding="utf-8"?>
-<w:document xmlns:wpc="http://schemas.microsoft.com/office/word/2010/wordprocessingCanvas" xmlns:cx="http://schemas.microsoft.com/office/drawing/2014/chartex" xmlns:cx1="http://schemas.microsoft.com/office/drawing/2015/9/8/chartex" xmlns:cx2="http://schemas.microsoft.com/office/drawing/2015/10/21/chartex" xmlns:cx3="http://schemas.microsoft.com/office/drawing/2016/5/9/chartex" xmlns:cx4="http://schemas.microsoft.com/office/drawing/2016/5/10/chartex" xmlns:cx5="http://schemas.microsoft.com/office/drawing/2016/5/11/chartex" xmlns:cx6="http://schemas.microsoft.com/office/drawing/2016/5/12/chartex" xmlns:cx7="http://schemas.microsoft.com/office/drawing/2016/5/13/chartex" xmlns:cx8="http://schemas.microsoft.com/office/drawing/2016/5/14/chartex" xmlns:mc="http://schemas.openxmlformats.org/markup-compatibility/2006" xmlns:aink="http://schemas.microsoft.com/office/drawing/2016/ink" xmlns:am3d="http://schemas.microsoft.com/office/drawing/2017/model3d" xmlns:o="urn:schemas-microsoft-com:office:office" xmlns:oel="http://schemas.microsoft.com/office/2019/extlst" xmlns:r="http://schemas.openxmlformats.org/officeDocument/2006/relationships" xmlns:m="http://schemas.openxmlformats.org/officeDocument/2006/math" xmlns:v="urn:schemas-microsoft-com:vml" xmlns:wp14="http://schemas.microsoft.com/office/word/2010/wordprocessingDrawing" xmlns:wp="http://schemas.openxmlformats.org/drawingml/2006/wordprocessingDrawing" xmlns:w10="urn:schemas-microsoft-com:office:word" xmlns:w="http://schemas.openxmlformats.org/wordprocessingml/2006/main" xmlns:w14="http://schemas.microsoft.com/office/word/2010/wordml" xmlns:w15="http://schemas.microsoft.com/office/word/2012/wordml" xmlns:w16cex="http://schemas.microsoft.com/office/word/2018/wordml/cex" xmlns:w16cid="http://schemas.microsoft.com/office/word/2016/wordml/cid" xmlns:w16="http://schemas.microsoft.com/office/word/2018/wordml" xmlns:w16du="http://schemas.microsoft.com/office/word/2023/wordml/word16du" xmlns:w16sdtdh="http://schemas.microsoft.com/office/word/2020/wordml/sdtdatahash" xmlns:w16se="http://schemas.microsoft.com/office/word/2015/wordml/symex" xmlns:wpg="http://schemas.microsoft.com/office/word/2010/wordprocessingGroup" xmlns:wpi="http://schemas.microsoft.com/office/word/2010/wordprocessingInk" xmlns:wne="http://schemas.microsoft.com/office/word/2006/wordml" xmlns:wps="http://schemas.microsoft.com/office/word/2010/wordprocessingShape" mc:Ignorable="w14 w15 w16se w16cid w16 w16cex w16sdtdh w16du wp14">
+<w:document xmlns:wpc="http://schemas.microsoft.com/office/word/2010/wordprocessingCanvas" xmlns:cx="http://schemas.microsoft.com/office/drawing/2014/chartex" xmlns:cx1="http://schemas.microsoft.com/office/drawing/2015/9/8/chartex" xmlns:cx2="http://schemas.microsoft.com/office/drawing/2015/10/21/chartex" xmlns:cx3="http://schemas.microsoft.com/office/drawing/2016/5/9/chartex" xmlns:cx4="http://schemas.microsoft.com/office/drawing/2016/5/10/chartex" xmlns:cx5="http://schemas.microsoft.com/office/drawing/2016/5/11/chartex" xmlns:cx6="http://schemas.microsoft.com/office/drawing/2016/5/12/chartex" xmlns:cx7="http://schemas.microsoft.com/office/drawing/2016/5/13/chartex" xmlns:cx8="http://schemas.microsoft.com/office/drawing/2016/5/14/chartex" xmlns:mc="http://schemas.openxmlformats.org/markup-compatibility/2006" xmlns:aink="http://schemas.microsoft.com/office/drawing/2016/ink" xmlns:am3d="http://schemas.microsoft.com/office/drawing/2017/model3d" xmlns:o="urn:schemas-microsoft-com:office:office" xmlns:oel="http://schemas.microsoft.com/office/2019/extlst" xmlns:r="http://schemas.openxmlformats.org/officeDocument/2006/relationships" xmlns:m="http://schemas.openxmlformats.org/officeDocument/2006/math" xmlns:v="urn:schemas-microsoft-com:vml" xmlns:wp14="http://schemas.microsoft.com/office/word/2010/wordprocessingDrawing" xmlns:wp="http://schemas.openxmlformats.org/drawingml/2006/wordprocessingDrawing" xmlns:w10="urn:schemas-microsoft-com:office:word" xmlns:w="http://schemas.openxmlformats.org/wordprocessingml/2006/main" xmlns:w14="http://schemas.microsoft.com/office/word/2010/wordml" xmlns:w15="http://schemas.microsoft.com/office/word/2012/wordml" xmlns:w16cex="http://schemas.microsoft.com/office/word/2018/wordml/cex" xmlns:w16cid="http://schemas.microsoft.com/office/word/2016/wordml/cid" xmlns:w16="http://schemas.microsoft.com/office/word/2018/wordml" xmlns:w16du="http://schemas.microsoft.com/office/word/2023/wordml/word16du" xmlns:w16sdtdh="http://schemas.microsoft.com/office/word/2020/wordml/sdtdatahash" xmlns:w16sdtfl="http://schemas.microsoft.com/office/word/2024/wordml/sdtformatlock" xmlns:w16se="http://schemas.microsoft.com/office/word/2015/wordml/symex" xmlns:wpg="http://schemas.microsoft.com/office/word/2010/wordprocessingGroup" xmlns:wpi="http://schemas.microsoft.com/office/word/2010/wordprocessingInk" xmlns:wne="http://schemas.microsoft.com/office/word/2006/wordml" xmlns:wps="http://schemas.microsoft.com/office/word/2010/wordprocessingShape" mc:Ignorable="w14 w15 w16se w16cid w16 w16cex w16sdtdh w16sdtfl w16du wp14">
   <w:body>
     <w:p>
       <w:pPr>
@@ -845,17 +845,246 @@
     </w:p>
     <w:p>
       <w:pPr>
+        <w:pStyle w:val="Title"/>
+        <w:spacing w:line="360" w:lineRule="auto"/>
+        <w:rPr>
+          <w:szCs w:val="24"/>
+        </w:rPr>
+      </w:pPr>
+      <w:r>
+        <w:rPr>
+          <w:szCs w:val="24"/>
+        </w:rPr>
+        <w:lastRenderedPageBreak/>
+        <w:t xml:space="preserve">in the district court of the </w:t>
+      </w:r>
+      <w:r>
+        <w:rPr>
+          <w:szCs w:val="24"/>
+        </w:rPr>
+        <w:t>Ϝ</w:t>
+      </w:r>
+      <w:r>
+        <w:rPr>
+          <w:szCs w:val="24"/>
+        </w:rPr>
+        <w:t xml:space="preserve"> circuit</w:t>
+      </w:r>
+    </w:p>
+    <w:p>
+      <w:pPr>
+        <w:pStyle w:val="Title"/>
+        <w:spacing w:line="360" w:lineRule="auto"/>
+        <w:rPr>
+          <w:szCs w:val="24"/>
+        </w:rPr>
+      </w:pPr>
+      <w:r>
+        <w:rPr>
+          <w:szCs w:val="24"/>
+        </w:rPr>
+        <w:t>state of hawai</w:t>
+      </w:r>
+      <w:r>
+        <w:rPr>
+          <w:rFonts w:ascii="Arial" w:hAnsi="Arial" w:cs="Arial"/>
+          <w:szCs w:val="24"/>
+        </w:rPr>
+        <w:t>ʻ</w:t>
+      </w:r>
+      <w:r>
+        <w:rPr>
+          <w:szCs w:val="24"/>
+        </w:rPr>
+        <w:t>i</w:t>
+      </w:r>
+    </w:p>
+    <w:p>
+      <w:pPr>
+        <w:ind w:firstLine="0"/>
+        <w:sectPr>
+          <w:type w:val="continuous"/>
+          <w:pgSz w:w="12240" w:h="15840"/>
+          <w:pgMar w:top="1440" w:right="1440" w:bottom="1440" w:left="1440" w:header="720" w:footer="720" w:gutter="0"/>
+          <w:cols w:space="720"/>
+          <w:titlePg/>
+          <w:docGrid w:linePitch="360"/>
+        </w:sectPr>
+      </w:pPr>
+    </w:p>
+    <w:p>
+      <w:pPr>
+        <w:pStyle w:val="MemoHeading"/>
+        <w:pBdr>
+          <w:bottom w:val="single" w:sz="4" w:space="1" w:color="auto"/>
+          <w:right w:val="single" w:sz="4" w:space="4" w:color="auto"/>
+        </w:pBdr>
+        <w:rPr>
+          <w:rStyle w:val="CaptionCaps"/>
+        </w:rPr>
+      </w:pPr>
+      <w:r>
+        <w:rPr>
+          <w:rStyle w:val="CaptionCaps"/>
+        </w:rPr>
+        <w:t>state of hawaiʻi</w:t>
+      </w:r>
+    </w:p>
+    <w:p>
+      <w:pPr>
+        <w:pStyle w:val="MemoHeading"/>
+        <w:pBdr>
+          <w:bottom w:val="single" w:sz="4" w:space="1" w:color="auto"/>
+          <w:right w:val="single" w:sz="4" w:space="4" w:color="auto"/>
+        </w:pBdr>
+        <w:rPr>
+          <w:rStyle w:val="CaptionTextChar"/>
+        </w:rPr>
+      </w:pPr>
+    </w:p>
+    <w:p>
+      <w:pPr>
+        <w:pStyle w:val="MemoHeading"/>
+        <w:pBdr>
+          <w:bottom w:val="single" w:sz="4" w:space="1" w:color="auto"/>
+          <w:right w:val="single" w:sz="4" w:space="4" w:color="auto"/>
+        </w:pBdr>
+        <w:jc w:val="center"/>
+        <w:rPr>
+          <w:caps/>
+          <w:spacing w:val="2"/>
+          <w:sz w:val="24"/>
+        </w:rPr>
+      </w:pPr>
+      <w:r>
+        <w:rPr>
+          <w:rStyle w:val="CaptionTextChar"/>
+        </w:rPr>
+        <w:t>vs.</w:t>
+      </w:r>
+    </w:p>
+    <w:p>
+      <w:pPr>
+        <w:pStyle w:val="MemoHeading"/>
+        <w:pBdr>
+          <w:bottom w:val="single" w:sz="4" w:space="1" w:color="auto"/>
+          <w:right w:val="single" w:sz="4" w:space="4" w:color="auto"/>
+        </w:pBdr>
+      </w:pPr>
+    </w:p>
+    <w:p>
+      <w:pPr>
+        <w:pStyle w:val="MemoHeading"/>
+        <w:pBdr>
+          <w:bottom w:val="single" w:sz="4" w:space="1" w:color="auto"/>
+          <w:right w:val="single" w:sz="4" w:space="4" w:color="auto"/>
+        </w:pBdr>
+        <w:rPr>
+          <w:rStyle w:val="CaptionCaps"/>
+        </w:rPr>
+      </w:pPr>
+      <w:r>
+        <w:rPr>
+          <w:rStyle w:val="CaptionCaps"/>
+          <w:lang w:val="el-GR"/>
+        </w:rPr>
+        <w:t>κ</w:t>
+      </w:r>
+    </w:p>
+    <w:p>
+      <w:pPr>
+        <w:pStyle w:val="MemoHeading"/>
+        <w:pBdr>
+          <w:bottom w:val="single" w:sz="4" w:space="1" w:color="auto"/>
+          <w:right w:val="single" w:sz="4" w:space="4" w:color="auto"/>
+        </w:pBdr>
+        <w:jc w:val="right"/>
+      </w:pPr>
+      <w:r>
+        <w:t>Defendant</w:t>
+      </w:r>
+    </w:p>
+    <w:p>
+      <w:pPr>
+        <w:pStyle w:val="MemoHeading"/>
+        <w:pBdr>
+          <w:bottom w:val="single" w:sz="4" w:space="1" w:color="auto"/>
+          <w:right w:val="single" w:sz="4" w:space="4" w:color="auto"/>
+        </w:pBdr>
+      </w:pPr>
+    </w:p>
+    <w:p>
+      <w:pPr>
+        <w:pStyle w:val="CaptionText"/>
+        <w:rPr>
+          <w:rStyle w:val="CaptionTextChar"/>
+        </w:rPr>
+      </w:pPr>
+    </w:p>
+    <w:p>
+      <w:pPr>
+        <w:pStyle w:val="CaptionText"/>
+      </w:pPr>
+      <w:r>
+        <w:rPr>
+          <w:rStyle w:val="CaptionTextChar"/>
+        </w:rPr>
+        <w:t>CASE NO:</w:t>
+      </w:r>
+      <w:r>
+        <w:rPr>
+          <w:rStyle w:val="CaptionTextChar"/>
+        </w:rPr>
+        <w:t xml:space="preserve"> </w:t>
+      </w:r>
+      <w:r>
+        <w:rPr>
+          <w:rStyle w:val="CaptionTextChar"/>
+        </w:rPr>
+        <w:t>τ</w:t>
+      </w:r>
+    </w:p>
+    <w:p>
+      <w:pPr>
+        <w:pStyle w:val="CaptionText"/>
+      </w:pPr>
+    </w:p>
+    <w:p>
+      <w:pPr>
+        <w:pStyle w:val="CaptionText"/>
+      </w:pPr>
+      <w:r>
+        <w:t>ORDER GRANTING DEFENDANT’S MOTION TO RECALL BENCH WARRANT, WAIVE POSTING OF BAIL, AND RESET CASE FOR HEARING</w:t>
+      </w:r>
+    </w:p>
+    <w:p>
+      <w:pPr>
+        <w:pStyle w:val="CaptionText"/>
+      </w:pPr>
+    </w:p>
+    <w:p>
+      <w:pPr>
+        <w:pStyle w:val="CaptionText"/>
+      </w:pPr>
+    </w:p>
+    <w:p>
+      <w:pPr>
+        <w:sectPr>
+          <w:type w:val="continuous"/>
+          <w:pgSz w:w="12240" w:h="15840"/>
+          <w:pgMar w:top="1440" w:right="1440" w:bottom="1440" w:left="1440" w:header="720" w:footer="720" w:gutter="0"/>
+          <w:cols w:num="2" w:space="720"/>
+          <w:titlePg/>
+          <w:docGrid w:linePitch="360"/>
+        </w:sectPr>
+      </w:pPr>
+    </w:p>
+    <w:p>
+      <w:pPr>
         <w:pStyle w:val="Subtitle"/>
       </w:pPr>
       <w:r>
-        <w:lastRenderedPageBreak/>
-        <w:t>Order Granting Defendant’S Motion To Recall Bench Warrant, Waiv</w:t>
-      </w:r>
-      <w:r>
-        <w:t>E</w:t>
-      </w:r>
-      <w:r>
-        <w:t xml:space="preserve"> Posting Of Bail, And Reset Case For Hearing</w:t>
+        <w:t>Order Granting Defendant’S Motion To Recall Bench Warrant, Waive Posting Of Bail, And Reset Case For Hearing</w:t>
       </w:r>
     </w:p>
     <w:p>
@@ -878,16 +1107,7 @@
         <w:t>IT IS HEREBY ORDERED</w:t>
       </w:r>
       <w:r>
-        <w:t xml:space="preserve"> that Case No. </w:t>
-      </w:r>
-      <w:r>
-        <w:rPr>
-          <w:lang w:val="el-GR"/>
-        </w:rPr>
-        <w:t>τ</w:t>
-      </w:r>
-      <w:r>
-        <w:t xml:space="preserve"> shall be set on the calendar on </w:t>
+        <w:t xml:space="preserve"> that Case No. τ shall be set on the calendar on </w:t>
       </w:r>
       <w:r>
         <w:rPr>
@@ -914,7 +1134,13 @@
         <w:tab/>
       </w:r>
       <w:r>
-        <w:t xml:space="preserve">, 2024 </w:t>
+        <w:t xml:space="preserve">, </w:t>
+      </w:r>
+      <w:r>
+        <w:t>{{year}}</w:t>
+      </w:r>
+      <w:r>
+        <w:t xml:space="preserve"> </w:t>
       </w:r>
       <w:proofErr w:type="gramStart"/>
       <w:r>
@@ -1007,7 +1233,6 @@
           <w:p>
             <w:pPr>
               <w:pStyle w:val="NoSpacing"/>
-              <w:spacing w:line="360" w:lineRule="auto"/>
             </w:pPr>
             <w:r>
               <w:t xml:space="preserve">Honolulu District Court, Kauikeaouli Hale, 1111 </w:t>
@@ -1060,7 +1285,6 @@
           <w:p>
             <w:pPr>
               <w:pStyle w:val="NoSpacing"/>
-              <w:spacing w:line="360" w:lineRule="auto"/>
             </w:pPr>
             <w:r>
               <w:t>Ewa-Pearl City District Court, 870 4th Street, Pearl City, Hawaii 96782</w:t>
@@ -1105,7 +1329,6 @@
           <w:p>
             <w:pPr>
               <w:pStyle w:val="NoSpacing"/>
-              <w:spacing w:line="360" w:lineRule="auto"/>
             </w:pPr>
             <w:r>
               <w:t>Kaneohe District Court, Abner Paki Hale, 45-939 Pookela Street, Kaneohe, Hawaii 96744</w:t>
@@ -1150,7 +1373,6 @@
           <w:p>
             <w:pPr>
               <w:pStyle w:val="NoSpacing"/>
-              <w:spacing w:line="360" w:lineRule="auto"/>
             </w:pPr>
             <w:r>
               <w:t>Wahiawa District Court, 1034 Kilani Avenue, Wahiawa, Hawaii 96786</w:t>
@@ -1195,7 +1417,6 @@
           <w:p>
             <w:pPr>
               <w:pStyle w:val="NoSpacing"/>
-              <w:spacing w:line="480" w:lineRule="auto"/>
             </w:pPr>
             <w:r>
               <w:t>Waianae District Court, 4675 Kapolei Parkway, Kapolei, Hawaii 96707</w:t>
@@ -1447,21 +1668,40 @@
     </w:tbl>
     <w:p>
       <w:pPr>
-        <w:ind w:firstLine="0"/>
-      </w:pPr>
-    </w:p>
-    <w:p>
-      <w:pPr>
-        <w:ind w:firstLine="0"/>
-      </w:pPr>
-    </w:p>
-    <w:p>
-      <w:pPr>
         <w:pStyle w:val="CloseandSign"/>
+      </w:pPr>
+    </w:p>
+    <w:p>
+      <w:pPr>
+        <w:pStyle w:val="CloseandSign"/>
+        <w:ind w:left="0"/>
+        <w:rPr>
+          <w:lang w:val="en-US"/>
+        </w:rPr>
+      </w:pPr>
+    </w:p>
+    <w:p>
+      <w:pPr>
+        <w:pStyle w:val="CloseandSign"/>
+        <w:ind w:left="0"/>
+        <w:rPr>
+          <w:lang w:val="en-US"/>
+        </w:rPr>
+      </w:pPr>
+    </w:p>
+    <w:p>
+      <w:pPr>
+        <w:pStyle w:val="CloseandSign"/>
         <w:rPr>
           <w:u w:val="single"/>
         </w:rPr>
       </w:pPr>
+      <w:r>
+        <w:rPr>
+          <w:u w:val="single"/>
+        </w:rPr>
+        <w:tab/>
+      </w:r>
       <w:r>
         <w:rPr>
           <w:u w:val="single"/>
@@ -1496,7 +1736,7 @@
 </file>
 
 <file path=word/endnotes.xml><?xml version="1.0" encoding="utf-8"?>
-<w:endnotes xmlns:wpc="http://schemas.microsoft.com/office/word/2010/wordprocessingCanvas" xmlns:cx="http://schemas.microsoft.com/office/drawing/2014/chartex" xmlns:cx1="http://schemas.microsoft.com/office/drawing/2015/9/8/chartex" xmlns:cx2="http://schemas.microsoft.com/office/drawing/2015/10/21/chartex" xmlns:cx3="http://schemas.microsoft.com/office/drawing/2016/5/9/chartex" xmlns:cx4="http://schemas.microsoft.com/office/drawing/2016/5/10/chartex" xmlns:cx5="http://schemas.microsoft.com/office/drawing/2016/5/11/chartex" xmlns:cx6="http://schemas.microsoft.com/office/drawing/2016/5/12/chartex" xmlns:cx7="http://schemas.microsoft.com/office/drawing/2016/5/13/chartex" xmlns:cx8="http://schemas.microsoft.com/office/drawing/2016/5/14/chartex" xmlns:mc="http://schemas.openxmlformats.org/markup-compatibility/2006" xmlns:aink="http://schemas.microsoft.com/office/drawing/2016/ink" xmlns:am3d="http://schemas.microsoft.com/office/drawing/2017/model3d" xmlns:o="urn:schemas-microsoft-com:office:office" xmlns:oel="http://schemas.microsoft.com/office/2019/extlst" xmlns:r="http://schemas.openxmlformats.org/officeDocument/2006/relationships" xmlns:m="http://schemas.openxmlformats.org/officeDocument/2006/math" xmlns:v="urn:schemas-microsoft-com:vml" xmlns:wp14="http://schemas.microsoft.com/office/word/2010/wordprocessingDrawing" xmlns:wp="http://schemas.openxmlformats.org/drawingml/2006/wordprocessingDrawing" xmlns:w10="urn:schemas-microsoft-com:office:word" xmlns:w="http://schemas.openxmlformats.org/wordprocessingml/2006/main" xmlns:w14="http://schemas.microsoft.com/office/word/2010/wordml" xmlns:w15="http://schemas.microsoft.com/office/word/2012/wordml" xmlns:w16cex="http://schemas.microsoft.com/office/word/2018/wordml/cex" xmlns:w16cid="http://schemas.microsoft.com/office/word/2016/wordml/cid" xmlns:w16="http://schemas.microsoft.com/office/word/2018/wordml" xmlns:w16du="http://schemas.microsoft.com/office/word/2023/wordml/word16du" xmlns:w16sdtdh="http://schemas.microsoft.com/office/word/2020/wordml/sdtdatahash" xmlns:w16se="http://schemas.microsoft.com/office/word/2015/wordml/symex" xmlns:wpg="http://schemas.microsoft.com/office/word/2010/wordprocessingGroup" xmlns:wpi="http://schemas.microsoft.com/office/word/2010/wordprocessingInk" xmlns:wne="http://schemas.microsoft.com/office/word/2006/wordml" xmlns:wps="http://schemas.microsoft.com/office/word/2010/wordprocessingShape" mc:Ignorable="w14 w15 w16se w16cid w16 w16cex w16sdtdh w16du wp14">
+<w:endnotes xmlns:wpc="http://schemas.microsoft.com/office/word/2010/wordprocessingCanvas" xmlns:cx="http://schemas.microsoft.com/office/drawing/2014/chartex" xmlns:cx1="http://schemas.microsoft.com/office/drawing/2015/9/8/chartex" xmlns:cx2="http://schemas.microsoft.com/office/drawing/2015/10/21/chartex" xmlns:cx3="http://schemas.microsoft.com/office/drawing/2016/5/9/chartex" xmlns:cx4="http://schemas.microsoft.com/office/drawing/2016/5/10/chartex" xmlns:cx5="http://schemas.microsoft.com/office/drawing/2016/5/11/chartex" xmlns:cx6="http://schemas.microsoft.com/office/drawing/2016/5/12/chartex" xmlns:cx7="http://schemas.microsoft.com/office/drawing/2016/5/13/chartex" xmlns:cx8="http://schemas.microsoft.com/office/drawing/2016/5/14/chartex" xmlns:mc="http://schemas.openxmlformats.org/markup-compatibility/2006" xmlns:aink="http://schemas.microsoft.com/office/drawing/2016/ink" xmlns:am3d="http://schemas.microsoft.com/office/drawing/2017/model3d" xmlns:o="urn:schemas-microsoft-com:office:office" xmlns:oel="http://schemas.microsoft.com/office/2019/extlst" xmlns:r="http://schemas.openxmlformats.org/officeDocument/2006/relationships" xmlns:m="http://schemas.openxmlformats.org/officeDocument/2006/math" xmlns:v="urn:schemas-microsoft-com:vml" xmlns:wp14="http://schemas.microsoft.com/office/word/2010/wordprocessingDrawing" xmlns:wp="http://schemas.openxmlformats.org/drawingml/2006/wordprocessingDrawing" xmlns:w10="urn:schemas-microsoft-com:office:word" xmlns:w="http://schemas.openxmlformats.org/wordprocessingml/2006/main" xmlns:w14="http://schemas.microsoft.com/office/word/2010/wordml" xmlns:w15="http://schemas.microsoft.com/office/word/2012/wordml" xmlns:w16cex="http://schemas.microsoft.com/office/word/2018/wordml/cex" xmlns:w16cid="http://schemas.microsoft.com/office/word/2016/wordml/cid" xmlns:w16="http://schemas.microsoft.com/office/word/2018/wordml" xmlns:w16du="http://schemas.microsoft.com/office/word/2023/wordml/word16du" xmlns:w16sdtdh="http://schemas.microsoft.com/office/word/2020/wordml/sdtdatahash" xmlns:w16sdtfl="http://schemas.microsoft.com/office/word/2024/wordml/sdtformatlock" xmlns:w16se="http://schemas.microsoft.com/office/word/2015/wordml/symex" xmlns:wpg="http://schemas.microsoft.com/office/word/2010/wordprocessingGroup" xmlns:wpi="http://schemas.microsoft.com/office/word/2010/wordprocessingInk" xmlns:wne="http://schemas.microsoft.com/office/word/2006/wordml" xmlns:wps="http://schemas.microsoft.com/office/word/2010/wordprocessingShape" mc:Ignorable="w14 w15 w16se w16cid w16 w16cex w16sdtdh w16sdtfl w16du wp14">
   <w:endnote w:type="separator" w:id="-1">
     <w:p>
       <w:pPr>
@@ -1521,7 +1761,7 @@
 </file>
 
 <file path=word/footer1.xml><?xml version="1.0" encoding="utf-8"?>
-<w:ftr xmlns:wpc="http://schemas.microsoft.com/office/word/2010/wordprocessingCanvas" xmlns:cx="http://schemas.microsoft.com/office/drawing/2014/chartex" xmlns:cx1="http://schemas.microsoft.com/office/drawing/2015/9/8/chartex" xmlns:cx2="http://schemas.microsoft.com/office/drawing/2015/10/21/chartex" xmlns:cx3="http://schemas.microsoft.com/office/drawing/2016/5/9/chartex" xmlns:cx4="http://schemas.microsoft.com/office/drawing/2016/5/10/chartex" xmlns:cx5="http://schemas.microsoft.com/office/drawing/2016/5/11/chartex" xmlns:cx6="http://schemas.microsoft.com/office/drawing/2016/5/12/chartex" xmlns:cx7="http://schemas.microsoft.com/office/drawing/2016/5/13/chartex" xmlns:cx8="http://schemas.microsoft.com/office/drawing/2016/5/14/chartex" xmlns:mc="http://schemas.openxmlformats.org/markup-compatibility/2006" xmlns:aink="http://schemas.microsoft.com/office/drawing/2016/ink" xmlns:am3d="http://schemas.microsoft.com/office/drawing/2017/model3d" xmlns:o="urn:schemas-microsoft-com:office:office" xmlns:oel="http://schemas.microsoft.com/office/2019/extlst" xmlns:r="http://schemas.openxmlformats.org/officeDocument/2006/relationships" xmlns:m="http://schemas.openxmlformats.org/officeDocument/2006/math" xmlns:v="urn:schemas-microsoft-com:vml" xmlns:wp14="http://schemas.microsoft.com/office/word/2010/wordprocessingDrawing" xmlns:wp="http://schemas.openxmlformats.org/drawingml/2006/wordprocessingDrawing" xmlns:w10="urn:schemas-microsoft-com:office:word" xmlns:w="http://schemas.openxmlformats.org/wordprocessingml/2006/main" xmlns:w14="http://schemas.microsoft.com/office/word/2010/wordml" xmlns:w15="http://schemas.microsoft.com/office/word/2012/wordml" xmlns:w16cex="http://schemas.microsoft.com/office/word/2018/wordml/cex" xmlns:w16cid="http://schemas.microsoft.com/office/word/2016/wordml/cid" xmlns:w16="http://schemas.microsoft.com/office/word/2018/wordml" xmlns:w16du="http://schemas.microsoft.com/office/word/2023/wordml/word16du" xmlns:w16sdtdh="http://schemas.microsoft.com/office/word/2020/wordml/sdtdatahash" xmlns:w16se="http://schemas.microsoft.com/office/word/2015/wordml/symex" xmlns:wpg="http://schemas.microsoft.com/office/word/2010/wordprocessingGroup" xmlns:wpi="http://schemas.microsoft.com/office/word/2010/wordprocessingInk" xmlns:wne="http://schemas.microsoft.com/office/word/2006/wordml" xmlns:wps="http://schemas.microsoft.com/office/word/2010/wordprocessingShape" mc:Ignorable="w14 w15 w16se w16cid w16 w16cex w16sdtdh w16du wp14">
+<w:ftr xmlns:wpc="http://schemas.microsoft.com/office/word/2010/wordprocessingCanvas" xmlns:cx="http://schemas.microsoft.com/office/drawing/2014/chartex" xmlns:cx1="http://schemas.microsoft.com/office/drawing/2015/9/8/chartex" xmlns:cx2="http://schemas.microsoft.com/office/drawing/2015/10/21/chartex" xmlns:cx3="http://schemas.microsoft.com/office/drawing/2016/5/9/chartex" xmlns:cx4="http://schemas.microsoft.com/office/drawing/2016/5/10/chartex" xmlns:cx5="http://schemas.microsoft.com/office/drawing/2016/5/11/chartex" xmlns:cx6="http://schemas.microsoft.com/office/drawing/2016/5/12/chartex" xmlns:cx7="http://schemas.microsoft.com/office/drawing/2016/5/13/chartex" xmlns:cx8="http://schemas.microsoft.com/office/drawing/2016/5/14/chartex" xmlns:mc="http://schemas.openxmlformats.org/markup-compatibility/2006" xmlns:aink="http://schemas.microsoft.com/office/drawing/2016/ink" xmlns:am3d="http://schemas.microsoft.com/office/drawing/2017/model3d" xmlns:o="urn:schemas-microsoft-com:office:office" xmlns:oel="http://schemas.microsoft.com/office/2019/extlst" xmlns:r="http://schemas.openxmlformats.org/officeDocument/2006/relationships" xmlns:m="http://schemas.openxmlformats.org/officeDocument/2006/math" xmlns:v="urn:schemas-microsoft-com:vml" xmlns:wp14="http://schemas.microsoft.com/office/word/2010/wordprocessingDrawing" xmlns:wp="http://schemas.openxmlformats.org/drawingml/2006/wordprocessingDrawing" xmlns:w10="urn:schemas-microsoft-com:office:word" xmlns:w="http://schemas.openxmlformats.org/wordprocessingml/2006/main" xmlns:w14="http://schemas.microsoft.com/office/word/2010/wordml" xmlns:w15="http://schemas.microsoft.com/office/word/2012/wordml" xmlns:w16cex="http://schemas.microsoft.com/office/word/2018/wordml/cex" xmlns:w16cid="http://schemas.microsoft.com/office/word/2016/wordml/cid" xmlns:w16="http://schemas.microsoft.com/office/word/2018/wordml" xmlns:w16du="http://schemas.microsoft.com/office/word/2023/wordml/word16du" xmlns:w16sdtdh="http://schemas.microsoft.com/office/word/2020/wordml/sdtdatahash" xmlns:w16sdtfl="http://schemas.microsoft.com/office/word/2024/wordml/sdtformatlock" xmlns:w16se="http://schemas.microsoft.com/office/word/2015/wordml/symex" xmlns:wpg="http://schemas.microsoft.com/office/word/2010/wordprocessingGroup" xmlns:wpi="http://schemas.microsoft.com/office/word/2010/wordprocessingInk" xmlns:wne="http://schemas.microsoft.com/office/word/2006/wordml" xmlns:wps="http://schemas.microsoft.com/office/word/2010/wordprocessingShape" mc:Ignorable="w14 w15 w16se w16cid w16 w16cex w16sdtdh w16sdtfl w16du wp14">
   <w:p>
     <w:pPr>
       <w:pStyle w:val="Footer"/>
@@ -1572,7 +1812,7 @@
 </file>
 
 <file path=word/footer2.xml><?xml version="1.0" encoding="utf-8"?>
-<w:ftr xmlns:wpc="http://schemas.microsoft.com/office/word/2010/wordprocessingCanvas" xmlns:cx="http://schemas.microsoft.com/office/drawing/2014/chartex" xmlns:cx1="http://schemas.microsoft.com/office/drawing/2015/9/8/chartex" xmlns:cx2="http://schemas.microsoft.com/office/drawing/2015/10/21/chartex" xmlns:cx3="http://schemas.microsoft.com/office/drawing/2016/5/9/chartex" xmlns:cx4="http://schemas.microsoft.com/office/drawing/2016/5/10/chartex" xmlns:cx5="http://schemas.microsoft.com/office/drawing/2016/5/11/chartex" xmlns:cx6="http://schemas.microsoft.com/office/drawing/2016/5/12/chartex" xmlns:cx7="http://schemas.microsoft.com/office/drawing/2016/5/13/chartex" xmlns:cx8="http://schemas.microsoft.com/office/drawing/2016/5/14/chartex" xmlns:mc="http://schemas.openxmlformats.org/markup-compatibility/2006" xmlns:aink="http://schemas.microsoft.com/office/drawing/2016/ink" xmlns:am3d="http://schemas.microsoft.com/office/drawing/2017/model3d" xmlns:o="urn:schemas-microsoft-com:office:office" xmlns:oel="http://schemas.microsoft.com/office/2019/extlst" xmlns:r="http://schemas.openxmlformats.org/officeDocument/2006/relationships" xmlns:m="http://schemas.openxmlformats.org/officeDocument/2006/math" xmlns:v="urn:schemas-microsoft-com:vml" xmlns:wp14="http://schemas.microsoft.com/office/word/2010/wordprocessingDrawing" xmlns:wp="http://schemas.openxmlformats.org/drawingml/2006/wordprocessingDrawing" xmlns:w10="urn:schemas-microsoft-com:office:word" xmlns:w="http://schemas.openxmlformats.org/wordprocessingml/2006/main" xmlns:w14="http://schemas.microsoft.com/office/word/2010/wordml" xmlns:w15="http://schemas.microsoft.com/office/word/2012/wordml" xmlns:w16cex="http://schemas.microsoft.com/office/word/2018/wordml/cex" xmlns:w16cid="http://schemas.microsoft.com/office/word/2016/wordml/cid" xmlns:w16="http://schemas.microsoft.com/office/word/2018/wordml" xmlns:w16du="http://schemas.microsoft.com/office/word/2023/wordml/word16du" xmlns:w16sdtdh="http://schemas.microsoft.com/office/word/2020/wordml/sdtdatahash" xmlns:w16se="http://schemas.microsoft.com/office/word/2015/wordml/symex" xmlns:wpg="http://schemas.microsoft.com/office/word/2010/wordprocessingGroup" xmlns:wpi="http://schemas.microsoft.com/office/word/2010/wordprocessingInk" xmlns:wne="http://schemas.microsoft.com/office/word/2006/wordml" xmlns:wps="http://schemas.microsoft.com/office/word/2010/wordprocessingShape" mc:Ignorable="w14 w15 w16se w16cid w16 w16cex w16sdtdh w16du wp14">
+<w:ftr xmlns:wpc="http://schemas.microsoft.com/office/word/2010/wordprocessingCanvas" xmlns:cx="http://schemas.microsoft.com/office/drawing/2014/chartex" xmlns:cx1="http://schemas.microsoft.com/office/drawing/2015/9/8/chartex" xmlns:cx2="http://schemas.microsoft.com/office/drawing/2015/10/21/chartex" xmlns:cx3="http://schemas.microsoft.com/office/drawing/2016/5/9/chartex" xmlns:cx4="http://schemas.microsoft.com/office/drawing/2016/5/10/chartex" xmlns:cx5="http://schemas.microsoft.com/office/drawing/2016/5/11/chartex" xmlns:cx6="http://schemas.microsoft.com/office/drawing/2016/5/12/chartex" xmlns:cx7="http://schemas.microsoft.com/office/drawing/2016/5/13/chartex" xmlns:cx8="http://schemas.microsoft.com/office/drawing/2016/5/14/chartex" xmlns:mc="http://schemas.openxmlformats.org/markup-compatibility/2006" xmlns:aink="http://schemas.microsoft.com/office/drawing/2016/ink" xmlns:am3d="http://schemas.microsoft.com/office/drawing/2017/model3d" xmlns:o="urn:schemas-microsoft-com:office:office" xmlns:oel="http://schemas.microsoft.com/office/2019/extlst" xmlns:r="http://schemas.openxmlformats.org/officeDocument/2006/relationships" xmlns:m="http://schemas.openxmlformats.org/officeDocument/2006/math" xmlns:v="urn:schemas-microsoft-com:vml" xmlns:wp14="http://schemas.microsoft.com/office/word/2010/wordprocessingDrawing" xmlns:wp="http://schemas.openxmlformats.org/drawingml/2006/wordprocessingDrawing" xmlns:w10="urn:schemas-microsoft-com:office:word" xmlns:w="http://schemas.openxmlformats.org/wordprocessingml/2006/main" xmlns:w14="http://schemas.microsoft.com/office/word/2010/wordml" xmlns:w15="http://schemas.microsoft.com/office/word/2012/wordml" xmlns:w16cex="http://schemas.microsoft.com/office/word/2018/wordml/cex" xmlns:w16cid="http://schemas.microsoft.com/office/word/2016/wordml/cid" xmlns:w16="http://schemas.microsoft.com/office/word/2018/wordml" xmlns:w16du="http://schemas.microsoft.com/office/word/2023/wordml/word16du" xmlns:w16sdtdh="http://schemas.microsoft.com/office/word/2020/wordml/sdtdatahash" xmlns:w16sdtfl="http://schemas.microsoft.com/office/word/2024/wordml/sdtformatlock" xmlns:w16se="http://schemas.microsoft.com/office/word/2015/wordml/symex" xmlns:wpg="http://schemas.microsoft.com/office/word/2010/wordprocessingGroup" xmlns:wpi="http://schemas.microsoft.com/office/word/2010/wordprocessingInk" xmlns:wne="http://schemas.microsoft.com/office/word/2006/wordml" xmlns:wps="http://schemas.microsoft.com/office/word/2010/wordprocessingShape" mc:Ignorable="w14 w15 w16se w16cid w16 w16cex w16sdtdh w16sdtfl w16du wp14">
   <w:p>
     <w:pPr>
       <w:pStyle w:val="Footer"/>
@@ -1808,7 +2048,7 @@
 </file>
 
 <file path=word/footnotes.xml><?xml version="1.0" encoding="utf-8"?>
-<w:footnotes xmlns:wpc="http://schemas.microsoft.com/office/word/2010/wordprocessingCanvas" xmlns:cx="http://schemas.microsoft.com/office/drawing/2014/chartex" xmlns:cx1="http://schemas.microsoft.com/office/drawing/2015/9/8/chartex" xmlns:cx2="http://schemas.microsoft.com/office/drawing/2015/10/21/chartex" xmlns:cx3="http://schemas.microsoft.com/office/drawing/2016/5/9/chartex" xmlns:cx4="http://schemas.microsoft.com/office/drawing/2016/5/10/chartex" xmlns:cx5="http://schemas.microsoft.com/office/drawing/2016/5/11/chartex" xmlns:cx6="http://schemas.microsoft.com/office/drawing/2016/5/12/chartex" xmlns:cx7="http://schemas.microsoft.com/office/drawing/2016/5/13/chartex" xmlns:cx8="http://schemas.microsoft.com/office/drawing/2016/5/14/chartex" xmlns:mc="http://schemas.openxmlformats.org/markup-compatibility/2006" xmlns:aink="http://schemas.microsoft.com/office/drawing/2016/ink" xmlns:am3d="http://schemas.microsoft.com/office/drawing/2017/model3d" xmlns:o="urn:schemas-microsoft-com:office:office" xmlns:oel="http://schemas.microsoft.com/office/2019/extlst" xmlns:r="http://schemas.openxmlformats.org/officeDocument/2006/relationships" xmlns:m="http://schemas.openxmlformats.org/officeDocument/2006/math" xmlns:v="urn:schemas-microsoft-com:vml" xmlns:wp14="http://schemas.microsoft.com/office/word/2010/wordprocessingDrawing" xmlns:wp="http://schemas.openxmlformats.org/drawingml/2006/wordprocessingDrawing" xmlns:w10="urn:schemas-microsoft-com:office:word" xmlns:w="http://schemas.openxmlformats.org/wordprocessingml/2006/main" xmlns:w14="http://schemas.microsoft.com/office/word/2010/wordml" xmlns:w15="http://schemas.microsoft.com/office/word/2012/wordml" xmlns:w16cex="http://schemas.microsoft.com/office/word/2018/wordml/cex" xmlns:w16cid="http://schemas.microsoft.com/office/word/2016/wordml/cid" xmlns:w16="http://schemas.microsoft.com/office/word/2018/wordml" xmlns:w16du="http://schemas.microsoft.com/office/word/2023/wordml/word16du" xmlns:w16sdtdh="http://schemas.microsoft.com/office/word/2020/wordml/sdtdatahash" xmlns:w16se="http://schemas.microsoft.com/office/word/2015/wordml/symex" xmlns:wpg="http://schemas.microsoft.com/office/word/2010/wordprocessingGroup" xmlns:wpi="http://schemas.microsoft.com/office/word/2010/wordprocessingInk" xmlns:wne="http://schemas.microsoft.com/office/word/2006/wordml" xmlns:wps="http://schemas.microsoft.com/office/word/2010/wordprocessingShape" mc:Ignorable="w14 w15 w16se w16cid w16 w16cex w16sdtdh w16du wp14">
+<w:footnotes xmlns:wpc="http://schemas.microsoft.com/office/word/2010/wordprocessingCanvas" xmlns:cx="http://schemas.microsoft.com/office/drawing/2014/chartex" xmlns:cx1="http://schemas.microsoft.com/office/drawing/2015/9/8/chartex" xmlns:cx2="http://schemas.microsoft.com/office/drawing/2015/10/21/chartex" xmlns:cx3="http://schemas.microsoft.com/office/drawing/2016/5/9/chartex" xmlns:cx4="http://schemas.microsoft.com/office/drawing/2016/5/10/chartex" xmlns:cx5="http://schemas.microsoft.com/office/drawing/2016/5/11/chartex" xmlns:cx6="http://schemas.microsoft.com/office/drawing/2016/5/12/chartex" xmlns:cx7="http://schemas.microsoft.com/office/drawing/2016/5/13/chartex" xmlns:cx8="http://schemas.microsoft.com/office/drawing/2016/5/14/chartex" xmlns:mc="http://schemas.openxmlformats.org/markup-compatibility/2006" xmlns:aink="http://schemas.microsoft.com/office/drawing/2016/ink" xmlns:am3d="http://schemas.microsoft.com/office/drawing/2017/model3d" xmlns:o="urn:schemas-microsoft-com:office:office" xmlns:oel="http://schemas.microsoft.com/office/2019/extlst" xmlns:r="http://schemas.openxmlformats.org/officeDocument/2006/relationships" xmlns:m="http://schemas.openxmlformats.org/officeDocument/2006/math" xmlns:v="urn:schemas-microsoft-com:vml" xmlns:wp14="http://schemas.microsoft.com/office/word/2010/wordprocessingDrawing" xmlns:wp="http://schemas.openxmlformats.org/drawingml/2006/wordprocessingDrawing" xmlns:w10="urn:schemas-microsoft-com:office:word" xmlns:w="http://schemas.openxmlformats.org/wordprocessingml/2006/main" xmlns:w14="http://schemas.microsoft.com/office/word/2010/wordml" xmlns:w15="http://schemas.microsoft.com/office/word/2012/wordml" xmlns:w16cex="http://schemas.microsoft.com/office/word/2018/wordml/cex" xmlns:w16cid="http://schemas.microsoft.com/office/word/2016/wordml/cid" xmlns:w16="http://schemas.microsoft.com/office/word/2018/wordml" xmlns:w16du="http://schemas.microsoft.com/office/word/2023/wordml/word16du" xmlns:w16sdtdh="http://schemas.microsoft.com/office/word/2020/wordml/sdtdatahash" xmlns:w16sdtfl="http://schemas.microsoft.com/office/word/2024/wordml/sdtformatlock" xmlns:w16se="http://schemas.microsoft.com/office/word/2015/wordml/symex" xmlns:wpg="http://schemas.microsoft.com/office/word/2010/wordprocessingGroup" xmlns:wpi="http://schemas.microsoft.com/office/word/2010/wordprocessingInk" xmlns:wne="http://schemas.microsoft.com/office/word/2006/wordml" xmlns:wps="http://schemas.microsoft.com/office/word/2010/wordprocessingShape" mc:Ignorable="w14 w15 w16se w16cid w16 w16cex w16sdtdh w16sdtfl w16du wp14">
   <w:footnote w:type="separator" w:id="-1">
     <w:p>
       <w:pPr>
@@ -1833,7 +2073,7 @@
 </file>
 
 <file path=word/numbering.xml><?xml version="1.0" encoding="utf-8"?>
-<w:numbering xmlns:wpc="http://schemas.microsoft.com/office/word/2010/wordprocessingCanvas" xmlns:cx="http://schemas.microsoft.com/office/drawing/2014/chartex" xmlns:cx1="http://schemas.microsoft.com/office/drawing/2015/9/8/chartex" xmlns:cx2="http://schemas.microsoft.com/office/drawing/2015/10/21/chartex" xmlns:cx3="http://schemas.microsoft.com/office/drawing/2016/5/9/chartex" xmlns:cx4="http://schemas.microsoft.com/office/drawing/2016/5/10/chartex" xmlns:cx5="http://schemas.microsoft.com/office/drawing/2016/5/11/chartex" xmlns:cx6="http://schemas.microsoft.com/office/drawing/2016/5/12/chartex" xmlns:cx7="http://schemas.microsoft.com/office/drawing/2016/5/13/chartex" xmlns:cx8="http://schemas.microsoft.com/office/drawing/2016/5/14/chartex" xmlns:mc="http://schemas.openxmlformats.org/markup-compatibility/2006" xmlns:aink="http://schemas.microsoft.com/office/drawing/2016/ink" xmlns:am3d="http://schemas.microsoft.com/office/drawing/2017/model3d" xmlns:o="urn:schemas-microsoft-com:office:office" xmlns:oel="http://schemas.microsoft.com/office/2019/extlst" xmlns:r="http://schemas.openxmlformats.org/officeDocument/2006/relationships" xmlns:m="http://schemas.openxmlformats.org/officeDocument/2006/math" xmlns:v="urn:schemas-microsoft-com:vml" xmlns:wp14="http://schemas.microsoft.com/office/word/2010/wordprocessingDrawing" xmlns:wp="http://schemas.openxmlformats.org/drawingml/2006/wordprocessingDrawing" xmlns:w10="urn:schemas-microsoft-com:office:word" xmlns:w="http://schemas.openxmlformats.org/wordprocessingml/2006/main" xmlns:w14="http://schemas.microsoft.com/office/word/2010/wordml" xmlns:w15="http://schemas.microsoft.com/office/word/2012/wordml" xmlns:w16cex="http://schemas.microsoft.com/office/word/2018/wordml/cex" xmlns:w16cid="http://schemas.microsoft.com/office/word/2016/wordml/cid" xmlns:w16="http://schemas.microsoft.com/office/word/2018/wordml" xmlns:w16du="http://schemas.microsoft.com/office/word/2023/wordml/word16du" xmlns:w16sdtdh="http://schemas.microsoft.com/office/word/2020/wordml/sdtdatahash" xmlns:w16se="http://schemas.microsoft.com/office/word/2015/wordml/symex" xmlns:wpg="http://schemas.microsoft.com/office/word/2010/wordprocessingGroup" xmlns:wpi="http://schemas.microsoft.com/office/word/2010/wordprocessingInk" xmlns:wne="http://schemas.microsoft.com/office/word/2006/wordml" xmlns:wps="http://schemas.microsoft.com/office/word/2010/wordprocessingShape" mc:Ignorable="w14 w15 w16se w16cid w16 w16cex w16sdtdh w16du wp14">
+<w:numbering xmlns:wpc="http://schemas.microsoft.com/office/word/2010/wordprocessingCanvas" xmlns:cx="http://schemas.microsoft.com/office/drawing/2014/chartex" xmlns:cx1="http://schemas.microsoft.com/office/drawing/2015/9/8/chartex" xmlns:cx2="http://schemas.microsoft.com/office/drawing/2015/10/21/chartex" xmlns:cx3="http://schemas.microsoft.com/office/drawing/2016/5/9/chartex" xmlns:cx4="http://schemas.microsoft.com/office/drawing/2016/5/10/chartex" xmlns:cx5="http://schemas.microsoft.com/office/drawing/2016/5/11/chartex" xmlns:cx6="http://schemas.microsoft.com/office/drawing/2016/5/12/chartex" xmlns:cx7="http://schemas.microsoft.com/office/drawing/2016/5/13/chartex" xmlns:cx8="http://schemas.microsoft.com/office/drawing/2016/5/14/chartex" xmlns:mc="http://schemas.openxmlformats.org/markup-compatibility/2006" xmlns:aink="http://schemas.microsoft.com/office/drawing/2016/ink" xmlns:am3d="http://schemas.microsoft.com/office/drawing/2017/model3d" xmlns:o="urn:schemas-microsoft-com:office:office" xmlns:oel="http://schemas.microsoft.com/office/2019/extlst" xmlns:r="http://schemas.openxmlformats.org/officeDocument/2006/relationships" xmlns:m="http://schemas.openxmlformats.org/officeDocument/2006/math" xmlns:v="urn:schemas-microsoft-com:vml" xmlns:wp14="http://schemas.microsoft.com/office/word/2010/wordprocessingDrawing" xmlns:wp="http://schemas.openxmlformats.org/drawingml/2006/wordprocessingDrawing" xmlns:w10="urn:schemas-microsoft-com:office:word" xmlns:w="http://schemas.openxmlformats.org/wordprocessingml/2006/main" xmlns:w14="http://schemas.microsoft.com/office/word/2010/wordml" xmlns:w15="http://schemas.microsoft.com/office/word/2012/wordml" xmlns:w16cex="http://schemas.microsoft.com/office/word/2018/wordml/cex" xmlns:w16cid="http://schemas.microsoft.com/office/word/2016/wordml/cid" xmlns:w16="http://schemas.microsoft.com/office/word/2018/wordml" xmlns:w16du="http://schemas.microsoft.com/office/word/2023/wordml/word16du" xmlns:w16sdtdh="http://schemas.microsoft.com/office/word/2020/wordml/sdtdatahash" xmlns:w16sdtfl="http://schemas.microsoft.com/office/word/2024/wordml/sdtformatlock" xmlns:w16se="http://schemas.microsoft.com/office/word/2015/wordml/symex" xmlns:wpg="http://schemas.microsoft.com/office/word/2010/wordprocessingGroup" xmlns:wpi="http://schemas.microsoft.com/office/word/2010/wordprocessingInk" xmlns:wne="http://schemas.microsoft.com/office/word/2006/wordml" xmlns:wps="http://schemas.microsoft.com/office/word/2010/wordprocessingShape" mc:Ignorable="w14 w15 w16se w16cid w16 w16cex w16sdtdh w16sdtfl w16du wp14">
   <w:abstractNum w:abstractNumId="0" w15:restartNumberingAfterBreak="0">
     <w:nsid w:val="095702F8"/>
     <w:multiLevelType w:val="hybridMultilevel"/>
@@ -3106,7 +3346,7 @@
 </file>
 
 <file path=word/styles.xml><?xml version="1.0" encoding="utf-8"?>
-<w:styles xmlns:mc="http://schemas.openxmlformats.org/markup-compatibility/2006" xmlns:r="http://schemas.openxmlformats.org/officeDocument/2006/relationships" xmlns:w="http://schemas.openxmlformats.org/wordprocessingml/2006/main" xmlns:w14="http://schemas.microsoft.com/office/word/2010/wordml" xmlns:w15="http://schemas.microsoft.com/office/word/2012/wordml" xmlns:w16cex="http://schemas.microsoft.com/office/word/2018/wordml/cex" xmlns:w16cid="http://schemas.microsoft.com/office/word/2016/wordml/cid" xmlns:w16="http://schemas.microsoft.com/office/word/2018/wordml" xmlns:w16du="http://schemas.microsoft.com/office/word/2023/wordml/word16du" xmlns:w16sdtdh="http://schemas.microsoft.com/office/word/2020/wordml/sdtdatahash" xmlns:w16se="http://schemas.microsoft.com/office/word/2015/wordml/symex" mc:Ignorable="w14 w15 w16se w16cid w16 w16cex w16sdtdh w16du">
+<w:styles xmlns:mc="http://schemas.openxmlformats.org/markup-compatibility/2006" xmlns:r="http://schemas.openxmlformats.org/officeDocument/2006/relationships" xmlns:w="http://schemas.openxmlformats.org/wordprocessingml/2006/main" xmlns:w14="http://schemas.microsoft.com/office/word/2010/wordml" xmlns:w15="http://schemas.microsoft.com/office/word/2012/wordml" xmlns:w16cex="http://schemas.microsoft.com/office/word/2018/wordml/cex" xmlns:w16cid="http://schemas.microsoft.com/office/word/2016/wordml/cid" xmlns:w16="http://schemas.microsoft.com/office/word/2018/wordml" xmlns:w16du="http://schemas.microsoft.com/office/word/2023/wordml/word16du" xmlns:w16sdtdh="http://schemas.microsoft.com/office/word/2020/wordml/sdtdatahash" xmlns:w16sdtfl="http://schemas.microsoft.com/office/word/2024/wordml/sdtformatlock" xmlns:w16se="http://schemas.microsoft.com/office/word/2015/wordml/symex" mc:Ignorable="w14 w15 w16se w16cid w16 w16cex w16sdtdh w16sdtfl w16du">
   <w:docDefaults>
     <w:rPrDefault>
       <w:rPr>
@@ -3731,7 +3971,6 @@
   <w:style w:type="character" w:default="1" w:styleId="DefaultParagraphFont">
     <w:name w:val="Default Paragraph Font"/>
     <w:uiPriority w:val="1"/>
-    <w:semiHidden/>
     <w:unhideWhenUsed/>
   </w:style>
   <w:style w:type="table" w:default="1" w:styleId="TableNormal">

</xml_diff>